<commit_message>
MS: Add Lab 12, Lab06 and edit Lab10
</commit_message>
<xml_diff>
--- a/Lab10/MateuszStepien_Lab10.docx
+++ b/Lab10/MateuszStepien_Lab10.docx
@@ -178,7 +178,7 @@
           <w:rFonts w:ascii="Times New Roman" w:eastAsia="Times New Roman" w:hAnsi="Times New Roman" w:cs="Times New Roman"/>
           <w:sz w:val="28"/>
         </w:rPr>
-        <w:t>Data 10.04</w:t>
+        <w:t>Data 08.05</w:t>
       </w:r>
       <w:r>
         <w:rPr>
@@ -622,23 +622,13 @@
           <w:szCs w:val="28"/>
         </w:rPr>
       </w:pPr>
-      <w:proofErr w:type="spellStart"/>
-      <w:r>
-        <w:rPr>
-          <w:b/>
-          <w:sz w:val="28"/>
-          <w:szCs w:val="28"/>
-        </w:rPr>
-        <w:t>Treść</w:t>
-      </w:r>
-      <w:proofErr w:type="spellEnd"/>
-      <w:r>
-        <w:rPr>
-          <w:b/>
-          <w:sz w:val="28"/>
-          <w:szCs w:val="28"/>
-        </w:rPr>
-        <w:t xml:space="preserve"> zadania:</w:t>
+      <w:r>
+        <w:rPr>
+          <w:b/>
+          <w:sz w:val="28"/>
+          <w:szCs w:val="28"/>
+        </w:rPr>
+        <w:t>Treść zadania:</w:t>
       </w:r>
     </w:p>
     <w:p>
@@ -803,23 +793,13 @@
           <w:szCs w:val="28"/>
         </w:rPr>
       </w:pPr>
-      <w:proofErr w:type="spellStart"/>
-      <w:r>
-        <w:rPr>
-          <w:b/>
-          <w:sz w:val="28"/>
-          <w:szCs w:val="28"/>
-        </w:rPr>
-        <w:t>Repozytorium</w:t>
-      </w:r>
-      <w:proofErr w:type="spellEnd"/>
-      <w:r>
-        <w:rPr>
-          <w:b/>
-          <w:sz w:val="28"/>
-          <w:szCs w:val="28"/>
-        </w:rPr>
-        <w:t xml:space="preserve"> zawierające projekt</w:t>
+      <w:r>
+        <w:rPr>
+          <w:b/>
+          <w:sz w:val="28"/>
+          <w:szCs w:val="28"/>
+        </w:rPr>
+        <w:t>Repozytorium zawierające projekt</w:t>
       </w:r>
     </w:p>
     <w:p>
@@ -1292,82 +1272,94 @@
       <w:pPr>
         <w:rPr>
           <w:b/>
-          <w:sz w:val="28"/>
-          <w:szCs w:val="28"/>
-        </w:rPr>
-      </w:pPr>
-    </w:p>
-    <w:p>
-      <w:pPr>
-        <w:rPr>
-          <w:sz w:val="28"/>
-          <w:szCs w:val="28"/>
-        </w:rPr>
-      </w:pPr>
-    </w:p>
-    <w:p>
-      <w:pPr>
-        <w:rPr>
-          <w:sz w:val="28"/>
-          <w:szCs w:val="28"/>
-        </w:rPr>
-      </w:pPr>
-    </w:p>
-    <w:p>
-      <w:pPr>
-        <w:rPr>
-          <w:sz w:val="28"/>
-          <w:szCs w:val="28"/>
-        </w:rPr>
-      </w:pPr>
-    </w:p>
-    <w:p>
-      <w:pPr>
-        <w:rPr>
-          <w:sz w:val="28"/>
-          <w:szCs w:val="28"/>
-        </w:rPr>
-      </w:pPr>
-    </w:p>
-    <w:p>
-      <w:pPr>
-        <w:rPr>
-          <w:sz w:val="28"/>
-          <w:szCs w:val="28"/>
-        </w:rPr>
-      </w:pPr>
-    </w:p>
-    <w:p>
-      <w:pPr>
-        <w:rPr>
-          <w:sz w:val="28"/>
-          <w:szCs w:val="28"/>
-        </w:rPr>
-      </w:pPr>
-    </w:p>
-    <w:p>
-      <w:pPr>
-        <w:rPr>
-          <w:sz w:val="28"/>
-          <w:szCs w:val="28"/>
-        </w:rPr>
-      </w:pPr>
-    </w:p>
-    <w:p>
-      <w:pPr>
-        <w:rPr>
-          <w:sz w:val="28"/>
-          <w:szCs w:val="28"/>
-        </w:rPr>
-      </w:pPr>
-    </w:p>
-    <w:p>
-      <w:pPr>
-        <w:rPr>
-          <w:sz w:val="28"/>
-          <w:szCs w:val="28"/>
-        </w:rPr>
-      </w:pPr>
+          <w:sz w:val="24"/>
+          <w:szCs w:val="24"/>
+        </w:rPr>
+      </w:pPr>
+      <w:r>
+        <w:rPr>
+          <w:b/>
+          <w:sz w:val="24"/>
+          <w:szCs w:val="24"/>
+        </w:rPr>
+        <w:t>Zrzut ekranu z gry z zastosowanymi post procesami</w:t>
+      </w:r>
+    </w:p>
+    <w:p>
+      <w:pPr>
+        <w:rPr>
+          <w:sz w:val="28"/>
+          <w:szCs w:val="28"/>
+        </w:rPr>
+      </w:pPr>
+    </w:p>
+    <w:p>
+      <w:pPr>
+        <w:rPr>
+          <w:sz w:val="28"/>
+          <w:szCs w:val="28"/>
+        </w:rPr>
+      </w:pPr>
+    </w:p>
+    <w:p>
+      <w:pPr>
+        <w:rPr>
+          <w:sz w:val="28"/>
+          <w:szCs w:val="28"/>
+        </w:rPr>
+      </w:pPr>
+      <w:r>
+        <w:rPr>
+          <w:noProof/>
+          <w:sz w:val="28"/>
+          <w:szCs w:val="28"/>
+        </w:rPr>
+        <w:drawing>
+          <wp:inline distT="0" distB="0" distL="0" distR="0">
+            <wp:extent cx="5760720" cy="3041698"/>
+            <wp:effectExtent l="19050" t="0" r="0" b="0"/>
+            <wp:docPr id="1" name="Obraz 1"/>
+            <wp:cNvGraphicFramePr>
+              <a:graphicFrameLocks xmlns:a="http://schemas.openxmlformats.org/drawingml/2006/main" noChangeAspect="1"/>
+            </wp:cNvGraphicFramePr>
+            <a:graphic xmlns:a="http://schemas.openxmlformats.org/drawingml/2006/main">
+              <a:graphicData uri="http://schemas.openxmlformats.org/drawingml/2006/picture">
+                <pic:pic xmlns:pic="http://schemas.openxmlformats.org/drawingml/2006/picture">
+                  <pic:nvPicPr>
+                    <pic:cNvPr id="0" name="Picture 1"/>
+                    <pic:cNvPicPr>
+                      <a:picLocks noChangeAspect="1" noChangeArrowheads="1"/>
+                    </pic:cNvPicPr>
+                  </pic:nvPicPr>
+                  <pic:blipFill>
+                    <a:blip r:embed="rId8"/>
+                    <a:srcRect/>
+                    <a:stretch>
+                      <a:fillRect/>
+                    </a:stretch>
+                  </pic:blipFill>
+                  <pic:spPr bwMode="auto">
+                    <a:xfrm>
+                      <a:off x="0" y="0"/>
+                      <a:ext cx="5760720" cy="3041698"/>
+                    </a:xfrm>
+                    <a:prstGeom prst="rect">
+                      <a:avLst/>
+                    </a:prstGeom>
+                    <a:noFill/>
+                    <a:ln w="9525">
+                      <a:noFill/>
+                      <a:miter lim="800000"/>
+                      <a:headEnd/>
+                      <a:tailEnd/>
+                    </a:ln>
+                  </pic:spPr>
+                </pic:pic>
+              </a:graphicData>
+            </a:graphic>
+          </wp:inline>
+        </w:drawing>
+      </w:r>
     </w:p>
     <w:p>
       <w:pPr>
@@ -1396,61 +1388,6 @@
     <w:p>
       <w:pPr>
         <w:spacing w:after="200"/>
-        <w:rPr>
-          <w:sz w:val="28"/>
-          <w:szCs w:val="28"/>
-        </w:rPr>
-      </w:pPr>
-      <w:r>
-        <w:rPr>
-          <w:sz w:val="28"/>
-          <w:szCs w:val="28"/>
-        </w:rPr>
-        <w:br w:type="page"/>
-      </w:r>
-    </w:p>
-    <w:p>
-      <w:pPr>
-        <w:rPr>
-          <w:sz w:val="28"/>
-          <w:szCs w:val="28"/>
-        </w:rPr>
-      </w:pPr>
-    </w:p>
-    <w:p>
-      <w:pPr>
-        <w:rPr>
-          <w:sz w:val="28"/>
-          <w:szCs w:val="28"/>
-        </w:rPr>
-      </w:pPr>
-    </w:p>
-    <w:p>
-      <w:pPr>
-        <w:rPr>
-          <w:sz w:val="28"/>
-          <w:szCs w:val="28"/>
-        </w:rPr>
-      </w:pPr>
-    </w:p>
-    <w:p>
-      <w:pPr>
-        <w:rPr>
-          <w:sz w:val="28"/>
-          <w:szCs w:val="28"/>
-        </w:rPr>
-      </w:pPr>
-    </w:p>
-    <w:p>
-      <w:pPr>
-        <w:rPr>
-          <w:sz w:val="28"/>
-          <w:szCs w:val="28"/>
-        </w:rPr>
-      </w:pPr>
-    </w:p>
-    <w:p>
-      <w:pPr>
         <w:rPr>
           <w:sz w:val="28"/>
           <w:szCs w:val="28"/>

</xml_diff>